<commit_message>
I have done certain changes in these documents because of requirements change.
</commit_message>
<xml_diff>
--- a/00162808_LirajMaharjan_CP_Design/00162808_LirajMaharjan_CP_Design.docx
+++ b/00162808_LirajMaharjan_CP_Design/00162808_LirajMaharjan_CP_Design.docx
@@ -617,8 +617,6 @@
               <w:fldChar w:fldCharType="end"/>
             </w:r>
           </w:hyperlink>
-          <w:bookmarkStart w:id="0" w:name="_GoBack"/>
-          <w:bookmarkEnd w:id="0"/>
         </w:p>
         <w:p>
           <w:pPr>
@@ -2771,174 +2769,174 @@
       <w:pPr>
         <w:pStyle w:val="Heading1"/>
       </w:pPr>
-      <w:bookmarkStart w:id="1" w:name="_Toc483933300"/>
+      <w:bookmarkStart w:id="0" w:name="_Toc483933300"/>
       <w:r>
         <w:lastRenderedPageBreak/>
         <w:t>Design</w:t>
       </w:r>
+      <w:bookmarkEnd w:id="0"/>
+    </w:p>
+    <w:p>
+      <w:r>
+        <w:t>A</w:t>
+      </w:r>
+      <w:r>
+        <w:t>nalysis describes what a system should do to meet the</w:t>
+      </w:r>
+      <w:r>
+        <w:t xml:space="preserve"> requirements of the </w:t>
+      </w:r>
+      <w:r>
+        <w:t>Hardware Sales and Purchases System (</w:t>
+      </w:r>
+      <w:r>
+        <w:t>HSPS</w:t>
+      </w:r>
+      <w:r>
+        <w:t>)</w:t>
+      </w:r>
+      <w:r>
+        <w:t xml:space="preserve"> and </w:t>
+      </w:r>
+      <w:r>
+        <w:t xml:space="preserve">design shows how the system will fulfil the objectives of system. The design </w:t>
+      </w:r>
+      <w:r>
+        <w:t>of</w:t>
+      </w:r>
+      <w:r>
+        <w:t xml:space="preserve"> the system is the overall plan or model for that system. To design the </w:t>
+      </w:r>
+      <w:r>
+        <w:t>system,</w:t>
+      </w:r>
+      <w:r>
+        <w:t xml:space="preserve"> the team </w:t>
+      </w:r>
+      <w:r>
+        <w:t xml:space="preserve">or an individual </w:t>
+      </w:r>
+      <w:r>
+        <w:t>can use top-down design or bottom-up design model.</w:t>
+      </w:r>
+      <w:r>
+        <w:t xml:space="preserve"> </w:t>
+      </w:r>
+      <w:r>
+        <w:t xml:space="preserve">A design can be conceptual, logical and physical. </w:t>
+      </w:r>
+      <w:r>
+        <w:t xml:space="preserve">It must be done with </w:t>
+      </w:r>
+      <w:r>
+        <w:t>proper</w:t>
+      </w:r>
+      <w:r>
+        <w:t xml:space="preserve"> visualization of the system for better result in the development. </w:t>
+      </w:r>
+      <w:r>
+        <w:t>The system design method such as activity diagram, class diagram, ER-diagram, flow-charts, data flow diagram (DFD) etc. are used in this phase.</w:t>
+      </w:r>
+      <w:r>
+        <w:t xml:space="preserve"> </w:t>
+      </w:r>
+    </w:p>
+    <w:p>
+      <w:r>
+        <w:t xml:space="preserve">For the designing phase I have use </w:t>
+      </w:r>
+      <w:r>
+        <w:t>Unified Modelling Language (</w:t>
+      </w:r>
+      <w:r>
+        <w:t>UML</w:t>
+      </w:r>
+      <w:r>
+        <w:t>)</w:t>
+      </w:r>
+      <w:r>
+        <w:t xml:space="preserve"> diagrams for better understanding of the system.</w:t>
+      </w:r>
+      <w:r>
+        <w:t xml:space="preserve"> UML is a platform for designing, portraying and documenting the concept of how the system works and its functional and non-functional activities.</w:t>
+      </w:r>
+      <w:r>
+        <w:t xml:space="preserve"> It can represent both static and dynamic view of the system. </w:t>
+      </w:r>
+      <w:r>
+        <w:t>It`s just a platform for designing or modelling language which helps to develop (coding) the system easily and effectively.</w:t>
+      </w:r>
+    </w:p>
+    <w:p>
+      <w:r>
+        <w:t xml:space="preserve">With various IDE available for modelling, I have preferred </w:t>
+      </w:r>
+      <w:proofErr w:type="spellStart"/>
+      <w:r>
+        <w:t>StarUML</w:t>
+      </w:r>
+      <w:proofErr w:type="spellEnd"/>
+      <w:r>
+        <w:t xml:space="preserve"> and Visual Paradigm tool to construct the various diagram. It provides necessary tools while drawing such diagram. I </w:t>
+      </w:r>
+      <w:r>
+        <w:t xml:space="preserve">have used </w:t>
+      </w:r>
+      <w:proofErr w:type="spellStart"/>
+      <w:r>
+        <w:t>StarUML</w:t>
+      </w:r>
+      <w:proofErr w:type="spellEnd"/>
+      <w:r>
+        <w:t xml:space="preserve"> for C</w:t>
+      </w:r>
+      <w:r>
+        <w:t xml:space="preserve">lass diagram and for ER-diagram, Sequence diagram and Activity diagram in Visual Paradigm. </w:t>
+      </w:r>
+      <w:r>
+        <w:t>Data dictionary is also included which is construct in MS Excel.</w:t>
+      </w:r>
+    </w:p>
+    <w:p>
+      <w:r>
+        <w:t>I have further divided design methodology into structural, behavioural and design related to database design.</w:t>
+      </w:r>
+    </w:p>
+    <w:p>
+      <w:pPr>
+        <w:pStyle w:val="Heading1"/>
+      </w:pPr>
+      <w:bookmarkStart w:id="1" w:name="_Toc483933301"/>
+      <w:r>
+        <w:t>Structural Diagram</w:t>
+      </w:r>
       <w:bookmarkEnd w:id="1"/>
     </w:p>
     <w:p>
       <w:r>
-        <w:t>A</w:t>
-      </w:r>
-      <w:r>
-        <w:t>nalysis describes what a system should do to meet the</w:t>
-      </w:r>
-      <w:r>
-        <w:t xml:space="preserve"> requirements of the </w:t>
-      </w:r>
-      <w:r>
-        <w:t>Hardware Sales and Purchases System (</w:t>
-      </w:r>
-      <w:r>
-        <w:t>HSPS</w:t>
-      </w:r>
-      <w:r>
-        <w:t>)</w:t>
-      </w:r>
-      <w:r>
-        <w:t xml:space="preserve"> and </w:t>
-      </w:r>
-      <w:r>
-        <w:t xml:space="preserve">design shows how the system will fulfil the objectives of system. The design </w:t>
-      </w:r>
-      <w:r>
-        <w:t>of</w:t>
-      </w:r>
-      <w:r>
-        <w:t xml:space="preserve"> the system is the overall plan or model for that system. To design the </w:t>
-      </w:r>
-      <w:r>
-        <w:t>system,</w:t>
-      </w:r>
-      <w:r>
-        <w:t xml:space="preserve"> the team </w:t>
-      </w:r>
-      <w:r>
-        <w:t xml:space="preserve">or an individual </w:t>
-      </w:r>
-      <w:r>
-        <w:t>can use top-down design or bottom-up design model.</w:t>
-      </w:r>
-      <w:r>
-        <w:t xml:space="preserve"> </w:t>
-      </w:r>
-      <w:r>
-        <w:t xml:space="preserve">A design can be conceptual, logical and physical. </w:t>
-      </w:r>
-      <w:r>
-        <w:t xml:space="preserve">It must be done with </w:t>
-      </w:r>
-      <w:r>
-        <w:t>proper</w:t>
-      </w:r>
-      <w:r>
-        <w:t xml:space="preserve"> visualization of the system for better result in the development. </w:t>
-      </w:r>
-      <w:r>
-        <w:t>The system design method such as activity diagram, class diagram, ER-diagram, flow-charts, data flow diagram (DFD) etc. are used in this phase.</w:t>
-      </w:r>
-      <w:r>
-        <w:t xml:space="preserve"> </w:t>
-      </w:r>
-    </w:p>
-    <w:p>
-      <w:r>
-        <w:t xml:space="preserve">For the designing phase I have use </w:t>
-      </w:r>
-      <w:r>
-        <w:t>Unified Modelling Language (</w:t>
-      </w:r>
-      <w:r>
-        <w:t>UML</w:t>
-      </w:r>
-      <w:r>
-        <w:t>)</w:t>
-      </w:r>
-      <w:r>
-        <w:t xml:space="preserve"> diagrams for better understanding of the system.</w:t>
-      </w:r>
-      <w:r>
-        <w:t xml:space="preserve"> UML is a platform for designing, portraying and documenting the concept of how the system works and its functional and non-functional activities.</w:t>
-      </w:r>
-      <w:r>
-        <w:t xml:space="preserve"> It can represent both static and dynamic view of the system. </w:t>
-      </w:r>
-      <w:r>
-        <w:t>It`s just a platform for designing or modelling language which helps to develop (coding) the system easily and effectively.</w:t>
-      </w:r>
-    </w:p>
-    <w:p>
-      <w:r>
-        <w:t xml:space="preserve">With various IDE available for modelling, I have preferred </w:t>
-      </w:r>
-      <w:proofErr w:type="spellStart"/>
-      <w:r>
-        <w:t>StarUML</w:t>
-      </w:r>
-      <w:proofErr w:type="spellEnd"/>
-      <w:r>
-        <w:t xml:space="preserve"> and Visual Paradigm tool to construct the various diagram. It provides necessary tools while drawing such diagram. I </w:t>
-      </w:r>
-      <w:r>
-        <w:t xml:space="preserve">have used </w:t>
-      </w:r>
-      <w:proofErr w:type="spellStart"/>
-      <w:r>
-        <w:t>StarUML</w:t>
-      </w:r>
-      <w:proofErr w:type="spellEnd"/>
-      <w:r>
-        <w:t xml:space="preserve"> for C</w:t>
-      </w:r>
-      <w:r>
-        <w:t xml:space="preserve">lass diagram and for ER-diagram, Sequence diagram and Activity diagram in Visual Paradigm. </w:t>
-      </w:r>
-      <w:r>
-        <w:t>Data dictionary is also included which is construct in MS Excel.</w:t>
-      </w:r>
-    </w:p>
-    <w:p>
-      <w:r>
-        <w:t>I have further divided design methodology into structural, behavioural and design related to database design.</w:t>
-      </w:r>
-    </w:p>
-    <w:p>
-      <w:pPr>
-        <w:pStyle w:val="Heading1"/>
-      </w:pPr>
-      <w:bookmarkStart w:id="2" w:name="_Toc483933301"/>
-      <w:r>
-        <w:t>Structural Diagram</w:t>
+        <w:t>Structural modelling refers to the static features and framework for the system.</w:t>
+      </w:r>
+      <w:r>
+        <w:t xml:space="preserve"> It works as </w:t>
+      </w:r>
+      <w:proofErr w:type="gramStart"/>
+      <w:r>
+        <w:t>a</w:t>
+      </w:r>
+      <w:proofErr w:type="gramEnd"/>
+      <w:r>
+        <w:t xml:space="preserve"> elements and the mechanism to assemble system effectively. It consists of class diagram, deployment diagram, component diagram and many other diagrams. Among them I have chosen to class diagram to go with.</w:t>
+      </w:r>
+    </w:p>
+    <w:p>
+      <w:pPr>
+        <w:pStyle w:val="Heading2"/>
+      </w:pPr>
+      <w:bookmarkStart w:id="2" w:name="_Toc483933302"/>
+      <w:r>
+        <w:t>Class Diagram</w:t>
       </w:r>
       <w:bookmarkEnd w:id="2"/>
-    </w:p>
-    <w:p>
-      <w:r>
-        <w:t>Structural modelling refers to the static features and framework for the system.</w:t>
-      </w:r>
-      <w:r>
-        <w:t xml:space="preserve"> It works as </w:t>
-      </w:r>
-      <w:proofErr w:type="gramStart"/>
-      <w:r>
-        <w:t>a</w:t>
-      </w:r>
-      <w:proofErr w:type="gramEnd"/>
-      <w:r>
-        <w:t xml:space="preserve"> elements and the mechanism to assemble system effectively. It consists of class diagram, deployment diagram, component diagram and many other diagrams. Among them I have chosen to class diagram to go with.</w:t>
-      </w:r>
-    </w:p>
-    <w:p>
-      <w:pPr>
-        <w:pStyle w:val="Heading2"/>
-      </w:pPr>
-      <w:bookmarkStart w:id="3" w:name="_Toc483933302"/>
-      <w:r>
-        <w:t>Class Diagram</w:t>
-      </w:r>
-      <w:bookmarkEnd w:id="3"/>
     </w:p>
     <w:p>
       <w:r>
@@ -2970,10 +2968,10 @@
         </w:rPr>
         <w:lastRenderedPageBreak/>
         <w:drawing>
-          <wp:inline distT="0" distB="0" distL="0" distR="0" wp14:anchorId="2D5738DC" wp14:editId="062D2199">
-            <wp:extent cx="6783296" cy="6273209"/>
+          <wp:inline distT="0" distB="0" distL="0" distR="0">
+            <wp:extent cx="6619152" cy="5648325"/>
             <wp:effectExtent l="0" t="0" r="0" b="0"/>
-            <wp:docPr id="6" name="Picture 6"/>
+            <wp:docPr id="1" name="Picture 1"/>
             <wp:cNvGraphicFramePr>
               <a:graphicFrameLocks xmlns:a="http://schemas.openxmlformats.org/drawingml/2006/main" noChangeAspect="1"/>
             </wp:cNvGraphicFramePr>
@@ -2981,11 +2979,11 @@
               <a:graphicData uri="http://schemas.openxmlformats.org/drawingml/2006/picture">
                 <pic:pic xmlns:pic="http://schemas.openxmlformats.org/drawingml/2006/picture">
                   <pic:nvPicPr>
-                    <pic:cNvPr id="6" name="class diagram.jpg"/>
+                    <pic:cNvPr id="1" name="class diagram.jpg"/>
                     <pic:cNvPicPr/>
                   </pic:nvPicPr>
                   <pic:blipFill>
-                    <a:blip r:embed="rId7">
+                    <a:blip r:embed="rId7" cstate="print">
                       <a:extLst>
                         <a:ext uri="{28A0092B-C50C-407E-A947-70E740481C1C}">
                           <a14:useLocalDpi xmlns:a14="http://schemas.microsoft.com/office/drawing/2010/main" val="0"/>
@@ -2999,7 +2997,7 @@
                   <pic:spPr>
                     <a:xfrm>
                       <a:off x="0" y="0"/>
-                      <a:ext cx="6805654" cy="6293885"/>
+                      <a:ext cx="6628059" cy="5655925"/>
                     </a:xfrm>
                     <a:prstGeom prst="rect">
                       <a:avLst/>
@@ -3020,7 +3018,7 @@
           <w:u w:val="single"/>
         </w:rPr>
       </w:pPr>
-      <w:bookmarkStart w:id="4" w:name="_Toc483656996"/>
+      <w:bookmarkStart w:id="3" w:name="_Toc483656996"/>
       <w:r>
         <w:rPr>
           <w:b/>
@@ -3071,7 +3069,7 @@
         </w:rPr>
         <w:t>: Final class diagram of Hardware Sales and Purchases System</w:t>
       </w:r>
-      <w:bookmarkEnd w:id="4"/>
+      <w:bookmarkEnd w:id="3"/>
     </w:p>
     <w:p>
       <w:r>
@@ -3157,48 +3155,48 @@
       <w:pPr>
         <w:pStyle w:val="Heading1"/>
       </w:pPr>
-      <w:bookmarkStart w:id="5" w:name="_Toc483933303"/>
+      <w:bookmarkStart w:id="4" w:name="_Toc483933303"/>
       <w:r>
         <w:lastRenderedPageBreak/>
         <w:t>Behaviour Diagram</w:t>
       </w:r>
+      <w:bookmarkEnd w:id="4"/>
+    </w:p>
+    <w:p>
+      <w:r>
+        <w:t>Behaviour modelling represents the interaction between user and system of HSPS.</w:t>
+      </w:r>
+      <w:r>
+        <w:t xml:space="preserve"> It refers to dynamic features of the system.</w:t>
+      </w:r>
+      <w:r>
+        <w:t xml:space="preserve"> It shows the functions or logic of the system how the system should perform. It </w:t>
+      </w:r>
+      <w:r>
+        <w:t>consists of Activity diagram, Sequence</w:t>
+      </w:r>
+      <w:r>
+        <w:t xml:space="preserve"> (Interaction)</w:t>
+      </w:r>
+      <w:r>
+        <w:t xml:space="preserve"> Diagram, Use case diagram and many more. Among them I have chosen activity diagram and s</w:t>
+      </w:r>
+      <w:r>
+        <w:t>equence diagram to g</w:t>
+      </w:r>
+      <w:r>
+        <w:t>o with.</w:t>
+      </w:r>
+    </w:p>
+    <w:p>
+      <w:pPr>
+        <w:pStyle w:val="Heading2"/>
+      </w:pPr>
+      <w:bookmarkStart w:id="5" w:name="_Toc483933304"/>
+      <w:r>
+        <w:t>Activity Diagram</w:t>
+      </w:r>
       <w:bookmarkEnd w:id="5"/>
-    </w:p>
-    <w:p>
-      <w:r>
-        <w:t>Behaviour modelling represents the interaction between user and system of HSPS.</w:t>
-      </w:r>
-      <w:r>
-        <w:t xml:space="preserve"> It refers to dynamic features of the system.</w:t>
-      </w:r>
-      <w:r>
-        <w:t xml:space="preserve"> It shows the functions or logic of the system how the system should perform. It </w:t>
-      </w:r>
-      <w:r>
-        <w:t>consists of Activity diagram, Sequence</w:t>
-      </w:r>
-      <w:r>
-        <w:t xml:space="preserve"> (Interaction)</w:t>
-      </w:r>
-      <w:r>
-        <w:t xml:space="preserve"> Diagram, Use case diagram and many more. Among them I have chosen activity diagram and s</w:t>
-      </w:r>
-      <w:r>
-        <w:t>equence diagram to g</w:t>
-      </w:r>
-      <w:r>
-        <w:t>o with.</w:t>
-      </w:r>
-    </w:p>
-    <w:p>
-      <w:pPr>
-        <w:pStyle w:val="Heading2"/>
-      </w:pPr>
-      <w:bookmarkStart w:id="6" w:name="_Toc483933304"/>
-      <w:r>
-        <w:t>Activity Diagram</w:t>
-      </w:r>
-      <w:bookmarkEnd w:id="6"/>
     </w:p>
     <w:p>
       <w:r>
@@ -3296,7 +3294,7 @@
           <w:u w:val="single"/>
         </w:rPr>
       </w:pPr>
-      <w:bookmarkStart w:id="7" w:name="_Toc483656997"/>
+      <w:bookmarkStart w:id="6" w:name="_Toc483656997"/>
       <w:r>
         <w:rPr>
           <w:b/>
@@ -3375,7 +3373,7 @@
         </w:rPr>
         <w:t>:Activity diagram of Hardware Sales and Purchases System for customer and staff</w:t>
       </w:r>
-      <w:bookmarkEnd w:id="7"/>
+      <w:bookmarkEnd w:id="6"/>
     </w:p>
     <w:p>
       <w:r>
@@ -3478,7 +3476,7 @@
           <w:u w:val="single"/>
         </w:rPr>
       </w:pPr>
-      <w:bookmarkStart w:id="8" w:name="_Toc483656998"/>
+      <w:bookmarkStart w:id="7" w:name="_Toc483656998"/>
       <w:r>
         <w:rPr>
           <w:b/>
@@ -3557,7 +3555,7 @@
         </w:rPr>
         <w:t>:Activity diagram of Hardware Sales and Purchases System for owner and supplier</w:t>
       </w:r>
-      <w:bookmarkEnd w:id="8"/>
+      <w:bookmarkEnd w:id="7"/>
     </w:p>
     <w:p>
       <w:r>
@@ -3583,12 +3581,12 @@
       <w:pPr>
         <w:pStyle w:val="Heading2"/>
       </w:pPr>
-      <w:bookmarkStart w:id="9" w:name="_Toc483933305"/>
+      <w:bookmarkStart w:id="8" w:name="_Toc483933305"/>
       <w:r>
         <w:lastRenderedPageBreak/>
         <w:t>Sequence Diagram</w:t>
       </w:r>
-      <w:bookmarkEnd w:id="9"/>
+      <w:bookmarkEnd w:id="8"/>
     </w:p>
     <w:p>
       <w:r>
@@ -3693,7 +3691,7 @@
           <w:u w:val="single"/>
         </w:rPr>
       </w:pPr>
-      <w:bookmarkStart w:id="10" w:name="_Toc483656999"/>
+      <w:bookmarkStart w:id="9" w:name="_Toc483656999"/>
       <w:r>
         <w:rPr>
           <w:b/>
@@ -3772,7 +3770,7 @@
         </w:rPr>
         <w:t>:Sequence diagram of owner registration</w:t>
       </w:r>
-      <w:bookmarkEnd w:id="10"/>
+      <w:bookmarkEnd w:id="9"/>
     </w:p>
     <w:p>
       <w:r>
@@ -3854,7 +3852,7 @@
           <w:u w:val="single"/>
         </w:rPr>
       </w:pPr>
-      <w:bookmarkStart w:id="11" w:name="_Toc483657000"/>
+      <w:bookmarkStart w:id="10" w:name="_Toc483657000"/>
       <w:r>
         <w:rPr>
           <w:b/>
@@ -3933,7 +3931,7 @@
         </w:rPr>
         <w:t>:Sequence diagram of owner login</w:t>
       </w:r>
-      <w:bookmarkEnd w:id="11"/>
+      <w:bookmarkEnd w:id="10"/>
     </w:p>
     <w:p>
       <w:r>
@@ -4017,7 +4015,7 @@
           <w:u w:val="single"/>
         </w:rPr>
       </w:pPr>
-      <w:bookmarkStart w:id="12" w:name="_Toc483657001"/>
+      <w:bookmarkStart w:id="11" w:name="_Toc483657001"/>
       <w:r>
         <w:rPr>
           <w:b/>
@@ -4096,7 +4094,7 @@
         </w:rPr>
         <w:t>:Sequence diagram of owner activities</w:t>
       </w:r>
-      <w:bookmarkEnd w:id="12"/>
+      <w:bookmarkEnd w:id="11"/>
     </w:p>
     <w:p>
       <w:r>
@@ -4175,7 +4173,7 @@
           <w:u w:val="single"/>
         </w:rPr>
       </w:pPr>
-      <w:bookmarkStart w:id="13" w:name="_Toc483657002"/>
+      <w:bookmarkStart w:id="12" w:name="_Toc483657002"/>
       <w:r>
         <w:rPr>
           <w:b/>
@@ -4254,7 +4252,7 @@
         </w:rPr>
         <w:t>:Sequence diagram of staff login</w:t>
       </w:r>
-      <w:bookmarkEnd w:id="13"/>
+      <w:bookmarkEnd w:id="12"/>
     </w:p>
     <w:p>
       <w:pPr>
@@ -4349,7 +4347,7 @@
           <w:u w:val="single"/>
         </w:rPr>
       </w:pPr>
-      <w:bookmarkStart w:id="14" w:name="_Toc483657003"/>
+      <w:bookmarkStart w:id="13" w:name="_Toc483657003"/>
       <w:r>
         <w:rPr>
           <w:b/>
@@ -4428,7 +4426,7 @@
         </w:rPr>
         <w:t>:Sequence diagram of staff login</w:t>
       </w:r>
-      <w:bookmarkEnd w:id="14"/>
+      <w:bookmarkEnd w:id="13"/>
     </w:p>
     <w:p/>
     <w:p>
@@ -4523,7 +4521,7 @@
           <w:u w:val="single"/>
         </w:rPr>
       </w:pPr>
-      <w:bookmarkStart w:id="15" w:name="_Toc483657004"/>
+      <w:bookmarkStart w:id="14" w:name="_Toc483657004"/>
       <w:r>
         <w:rPr>
           <w:b/>
@@ -4602,7 +4600,7 @@
         </w:rPr>
         <w:t>:Sequence diagram of staff page</w:t>
       </w:r>
-      <w:bookmarkEnd w:id="15"/>
+      <w:bookmarkEnd w:id="14"/>
     </w:p>
     <w:p>
       <w:r>
@@ -4696,7 +4694,7 @@
           <w:u w:val="single"/>
         </w:rPr>
       </w:pPr>
-      <w:bookmarkStart w:id="16" w:name="_Toc483657005"/>
+      <w:bookmarkStart w:id="15" w:name="_Toc483657005"/>
       <w:r>
         <w:rPr>
           <w:b/>
@@ -4775,7 +4773,7 @@
         </w:rPr>
         <w:t>:Sequence diagram for customer registration</w:t>
       </w:r>
-      <w:bookmarkEnd w:id="16"/>
+      <w:bookmarkEnd w:id="15"/>
     </w:p>
     <w:p>
       <w:r>
@@ -4856,7 +4854,7 @@
           <w:u w:val="single"/>
         </w:rPr>
       </w:pPr>
-      <w:bookmarkStart w:id="17" w:name="_Toc483657006"/>
+      <w:bookmarkStart w:id="16" w:name="_Toc483657006"/>
       <w:r>
         <w:rPr>
           <w:b/>
@@ -4935,7 +4933,7 @@
         </w:rPr>
         <w:t>:Sequence diagram of customer login</w:t>
       </w:r>
-      <w:bookmarkEnd w:id="17"/>
+      <w:bookmarkEnd w:id="16"/>
     </w:p>
     <w:p>
       <w:r>
@@ -5015,7 +5013,7 @@
           <w:u w:val="single"/>
         </w:rPr>
       </w:pPr>
-      <w:bookmarkStart w:id="18" w:name="_Toc483657007"/>
+      <w:bookmarkStart w:id="17" w:name="_Toc483657007"/>
       <w:r>
         <w:rPr>
           <w:b/>
@@ -5094,7 +5092,7 @@
         </w:rPr>
         <w:t>:Sequence diagram of customer page</w:t>
       </w:r>
-      <w:bookmarkEnd w:id="18"/>
+      <w:bookmarkEnd w:id="17"/>
     </w:p>
     <w:p>
       <w:r>
@@ -5181,7 +5179,7 @@
           <w:u w:val="single"/>
         </w:rPr>
       </w:pPr>
-      <w:bookmarkStart w:id="19" w:name="_Toc483657008"/>
+      <w:bookmarkStart w:id="18" w:name="_Toc483657008"/>
       <w:r>
         <w:rPr>
           <w:b/>
@@ -5260,144 +5258,144 @@
         </w:rPr>
         <w:t>:Sequence diagram of payment</w:t>
       </w:r>
+      <w:bookmarkEnd w:id="18"/>
+    </w:p>
+    <w:p>
+      <w:pPr>
+        <w:pStyle w:val="Caption"/>
+        <w:rPr>
+          <w:b/>
+          <w:i w:val="0"/>
+          <w:sz w:val="22"/>
+          <w:szCs w:val="22"/>
+          <w:u w:val="single"/>
+        </w:rPr>
+      </w:pPr>
+      <w:r>
+        <w:rPr>
+          <w:i w:val="0"/>
+          <w:color w:val="000000" w:themeColor="text1"/>
+          <w:sz w:val="22"/>
+          <w:szCs w:val="22"/>
+        </w:rPr>
+        <w:t xml:space="preserve">In the above Figure 13, it consists of customer, system, staff and database. Customer does payment for the purchased item and Staff received the payment and provide the receipt voucher </w:t>
+      </w:r>
+      <w:r>
+        <w:rPr>
+          <w:i w:val="0"/>
+          <w:color w:val="000000" w:themeColor="text1"/>
+          <w:sz w:val="22"/>
+          <w:szCs w:val="22"/>
+        </w:rPr>
+        <w:t>whereas</w:t>
+      </w:r>
+      <w:r>
+        <w:rPr>
+          <w:i w:val="0"/>
+          <w:color w:val="000000" w:themeColor="text1"/>
+          <w:sz w:val="22"/>
+          <w:szCs w:val="22"/>
+        </w:rPr>
+        <w:t xml:space="preserve"> Sys</w:t>
+      </w:r>
+      <w:r>
+        <w:rPr>
+          <w:i w:val="0"/>
+          <w:color w:val="000000" w:themeColor="text1"/>
+          <w:sz w:val="22"/>
+          <w:szCs w:val="22"/>
+        </w:rPr>
+        <w:t>tem works as an</w:t>
+      </w:r>
+      <w:r>
+        <w:rPr>
+          <w:i w:val="0"/>
+          <w:color w:val="000000" w:themeColor="text1"/>
+          <w:sz w:val="22"/>
+          <w:szCs w:val="22"/>
+        </w:rPr>
+        <w:t xml:space="preserve"> interaction between customer and staff.</w:t>
+      </w:r>
+      <w:r>
+        <w:rPr>
+          <w:b/>
+          <w:i w:val="0"/>
+          <w:sz w:val="22"/>
+          <w:szCs w:val="22"/>
+          <w:u w:val="single"/>
+        </w:rPr>
+        <w:br w:type="page"/>
+      </w:r>
+    </w:p>
+    <w:p/>
+    <w:p>
+      <w:pPr>
+        <w:pStyle w:val="Heading1"/>
+      </w:pPr>
+      <w:bookmarkStart w:id="19" w:name="_Toc483933306"/>
+      <w:r>
+        <w:t>Database D</w:t>
+      </w:r>
+      <w:r>
+        <w:t>esign</w:t>
+      </w:r>
       <w:bookmarkEnd w:id="19"/>
     </w:p>
     <w:p>
-      <w:pPr>
-        <w:pStyle w:val="Caption"/>
-        <w:rPr>
-          <w:b/>
-          <w:i w:val="0"/>
-          <w:sz w:val="22"/>
-          <w:szCs w:val="22"/>
-          <w:u w:val="single"/>
-        </w:rPr>
-      </w:pPr>
-      <w:r>
-        <w:rPr>
-          <w:i w:val="0"/>
-          <w:color w:val="000000" w:themeColor="text1"/>
-          <w:sz w:val="22"/>
-          <w:szCs w:val="22"/>
-        </w:rPr>
-        <w:t xml:space="preserve">In the above Figure 13, it consists of customer, system, staff and database. Customer does payment for the purchased item and Staff received the payment and provide the receipt voucher </w:t>
-      </w:r>
-      <w:r>
-        <w:rPr>
-          <w:i w:val="0"/>
-          <w:color w:val="000000" w:themeColor="text1"/>
-          <w:sz w:val="22"/>
-          <w:szCs w:val="22"/>
-        </w:rPr>
-        <w:t>whereas</w:t>
-      </w:r>
-      <w:r>
-        <w:rPr>
-          <w:i w:val="0"/>
-          <w:color w:val="000000" w:themeColor="text1"/>
-          <w:sz w:val="22"/>
-          <w:szCs w:val="22"/>
-        </w:rPr>
-        <w:t xml:space="preserve"> Sys</w:t>
-      </w:r>
-      <w:r>
-        <w:rPr>
-          <w:i w:val="0"/>
-          <w:color w:val="000000" w:themeColor="text1"/>
-          <w:sz w:val="22"/>
-          <w:szCs w:val="22"/>
-        </w:rPr>
-        <w:t>tem works as an</w:t>
-      </w:r>
-      <w:r>
-        <w:rPr>
-          <w:i w:val="0"/>
-          <w:color w:val="000000" w:themeColor="text1"/>
-          <w:sz w:val="22"/>
-          <w:szCs w:val="22"/>
-        </w:rPr>
-        <w:t xml:space="preserve"> interaction between customer and staff.</w:t>
-      </w:r>
-      <w:r>
-        <w:rPr>
-          <w:b/>
-          <w:i w:val="0"/>
-          <w:sz w:val="22"/>
-          <w:szCs w:val="22"/>
-          <w:u w:val="single"/>
-        </w:rPr>
-        <w:br w:type="page"/>
-      </w:r>
-    </w:p>
-    <w:p/>
-    <w:p>
-      <w:pPr>
-        <w:pStyle w:val="Heading1"/>
-      </w:pPr>
-      <w:bookmarkStart w:id="20" w:name="_Toc483933306"/>
-      <w:r>
-        <w:t>Database D</w:t>
-      </w:r>
-      <w:r>
-        <w:t>esign</w:t>
+      <w:r>
+        <w:t>Database design specifies the data and its structure that should be stored in the database</w:t>
+      </w:r>
+      <w:r>
+        <w:t>.</w:t>
+      </w:r>
+      <w:r>
+        <w:t xml:space="preserve"> A good database design is a list of appropriate data that will be included into the database and can be change in the future as per requirements.</w:t>
+      </w:r>
+      <w:r>
+        <w:t xml:space="preserve"> It also helps in handling the data in easy way as well as enhance the performance of the system. It also shows the relation among the different entities and attributes </w:t>
+      </w:r>
+      <w:r>
+        <w:t>contain in the entity. Database design can be further divided into Conceptual, Logical and Physical database design.</w:t>
+      </w:r>
+      <w:r>
+        <w:t xml:space="preserve"> Conceptual design helps to figure out the specific entities and rel</w:t>
+      </w:r>
+      <w:r>
+        <w:t>ationships among those entities, Logical design determine the attributes and keys for that entity with the help of normalization whereas Physical design helps to create entity as per definition provided by the Logical design.</w:t>
+      </w:r>
+    </w:p>
+    <w:p>
+      <w:r>
+        <w:t xml:space="preserve">There are many different database </w:t>
+      </w:r>
+      <w:r>
+        <w:t>systems</w:t>
+      </w:r>
+      <w:r>
+        <w:t xml:space="preserve"> available, among them I have chosen MySQL for HSPS project which I found more comfortable than others.</w:t>
+      </w:r>
+      <w:r>
+        <w:t xml:space="preserve"> </w:t>
+      </w:r>
+      <w:r>
+        <w:t>I have considered ER diagram and Data dictionary for this project as a part of database design.</w:t>
+      </w:r>
+    </w:p>
+    <w:p>
+      <w:pPr>
+        <w:pStyle w:val="Heading2"/>
+      </w:pPr>
+      <w:bookmarkStart w:id="20" w:name="_Toc483933307"/>
+      <w:r>
+        <w:t>Entity Relationships</w:t>
+      </w:r>
+      <w:r>
+        <w:t xml:space="preserve"> (ER)</w:t>
+      </w:r>
+      <w:r>
+        <w:t xml:space="preserve"> Diagram</w:t>
       </w:r>
       <w:bookmarkEnd w:id="20"/>
-    </w:p>
-    <w:p>
-      <w:r>
-        <w:t>Database design specifies the data and its structure that should be stored in the database</w:t>
-      </w:r>
-      <w:r>
-        <w:t>.</w:t>
-      </w:r>
-      <w:r>
-        <w:t xml:space="preserve"> A good database design is a list of appropriate data that will be included into the database and can be change in the future as per requirements.</w:t>
-      </w:r>
-      <w:r>
-        <w:t xml:space="preserve"> It also helps in handling the data in easy way as well as enhance the performance of the system. It also shows the relation among the different entities and attributes </w:t>
-      </w:r>
-      <w:r>
-        <w:t>contain in the entity. Database design can be further divided into Conceptual, Logical and Physical database design.</w:t>
-      </w:r>
-      <w:r>
-        <w:t xml:space="preserve"> Conceptual design helps to figure out the specific entities and rel</w:t>
-      </w:r>
-      <w:r>
-        <w:t>ationships among those entities, Logical design determine the attributes and keys for that entity with the help of normalization whereas Physical design helps to create entity as per definition provided by the Logical design.</w:t>
-      </w:r>
-    </w:p>
-    <w:p>
-      <w:r>
-        <w:t xml:space="preserve">There are many different database </w:t>
-      </w:r>
-      <w:r>
-        <w:t>systems</w:t>
-      </w:r>
-      <w:r>
-        <w:t xml:space="preserve"> available, among them I have chosen MySQL for HSPS project which I found more comfortable than others.</w:t>
-      </w:r>
-      <w:r>
-        <w:t xml:space="preserve"> </w:t>
-      </w:r>
-      <w:r>
-        <w:t>I have considered ER diagram and Data dictionary for this project as a part of database design.</w:t>
-      </w:r>
-    </w:p>
-    <w:p>
-      <w:pPr>
-        <w:pStyle w:val="Heading2"/>
-      </w:pPr>
-      <w:bookmarkStart w:id="21" w:name="_Toc483933307"/>
-      <w:r>
-        <w:t>Entity Relationships</w:t>
-      </w:r>
-      <w:r>
-        <w:t xml:space="preserve"> (ER)</w:t>
-      </w:r>
-      <w:r>
-        <w:t xml:space="preserve"> Diagram</w:t>
-      </w:r>
-      <w:bookmarkEnd w:id="21"/>
       <w:r>
         <w:t xml:space="preserve"> </w:t>
       </w:r>
@@ -5423,10 +5421,10 @@
         </w:rPr>
         <w:lastRenderedPageBreak/>
         <w:drawing>
-          <wp:inline distT="0" distB="0" distL="0" distR="0" wp14:anchorId="1E04DB34" wp14:editId="3B5A1622">
-            <wp:extent cx="6551930" cy="4742121"/>
-            <wp:effectExtent l="0" t="0" r="1270" b="1905"/>
-            <wp:docPr id="8" name="Picture 8"/>
+          <wp:inline distT="0" distB="0" distL="0" distR="0">
+            <wp:extent cx="6650990" cy="4543425"/>
+            <wp:effectExtent l="0" t="0" r="0" b="9525"/>
+            <wp:docPr id="2" name="Picture 2"/>
             <wp:cNvGraphicFramePr>
               <a:graphicFrameLocks xmlns:a="http://schemas.openxmlformats.org/drawingml/2006/main" noChangeAspect="1"/>
             </wp:cNvGraphicFramePr>
@@ -5434,11 +5432,11 @@
               <a:graphicData uri="http://schemas.openxmlformats.org/drawingml/2006/picture">
                 <pic:pic xmlns:pic="http://schemas.openxmlformats.org/drawingml/2006/picture">
                   <pic:nvPicPr>
-                    <pic:cNvPr id="8" name="ER Diagram.jpg"/>
+                    <pic:cNvPr id="2" name="ER Diagram.jpg"/>
                     <pic:cNvPicPr/>
                   </pic:nvPicPr>
                   <pic:blipFill>
-                    <a:blip r:embed="rId20">
+                    <a:blip r:embed="rId20" cstate="print">
                       <a:extLst>
                         <a:ext uri="{28A0092B-C50C-407E-A947-70E740481C1C}">
                           <a14:useLocalDpi xmlns:a14="http://schemas.microsoft.com/office/drawing/2010/main" val="0"/>
@@ -5452,7 +5450,7 @@
                   <pic:spPr>
                     <a:xfrm>
                       <a:off x="0" y="0"/>
-                      <a:ext cx="6563669" cy="4750618"/>
+                      <a:ext cx="6654994" cy="4546160"/>
                     </a:xfrm>
                     <a:prstGeom prst="rect">
                       <a:avLst/>
@@ -5464,6 +5462,8 @@
           </wp:inline>
         </w:drawing>
       </w:r>
+      <w:bookmarkStart w:id="21" w:name="_GoBack"/>
+      <w:bookmarkEnd w:id="21"/>
     </w:p>
     <w:p>
       <w:pPr>
@@ -7783,7 +7783,7 @@
           <w:rPr>
             <w:noProof/>
           </w:rPr>
-          <w:t>21</w:t>
+          <w:t>23</w:t>
         </w:r>
         <w:r>
           <w:rPr>
@@ -8967,7 +8967,7 @@
 </file>
 
 <file path=customXml/itemProps1.xml><?xml version="1.0" encoding="utf-8"?>
-<ds:datastoreItem xmlns:ds="http://schemas.openxmlformats.org/officeDocument/2006/customXml" ds:itemID="{882ABA57-DA48-4E28-BBA9-0A68968DCE7E}">
+<ds:datastoreItem xmlns:ds="http://schemas.openxmlformats.org/officeDocument/2006/customXml" ds:itemID="{11C0ACD7-E1E7-405A-8F4F-41A359D1E131}">
   <ds:schemaRefs>
     <ds:schemaRef ds:uri="http://schemas.openxmlformats.org/officeDocument/2006/bibliography"/>
   </ds:schemaRefs>

</xml_diff>